<commit_message>
Capstone project progress.docx added
</commit_message>
<xml_diff>
--- a/Capstone project progress.docx
+++ b/Capstone project progress.docx
@@ -371,7 +371,9 @@
     <w:p>
       <w:pPr>
         <w:pStyle w:val="Heading2"/>
-        <w:rPr/>
+        <w:rPr>
+          <w:i w:val="1"/>
+        </w:rPr>
       </w:pPr>
       <w:bookmarkStart w:colFirst="0" w:colLast="0" w:name="_wy8mj0r50pb6" w:id="6"/>
       <w:bookmarkEnd w:id="6"/>
@@ -381,6 +383,11 @@
         </w:rPr>
         <w:t xml:space="preserve">Pipeline</w:t>
       </w:r>
+      <w:r>
+        <w:rPr>
+          <w:rtl w:val="0"/>
+        </w:rPr>
+      </w:r>
     </w:p>
     <w:p>
       <w:pPr>
@@ -390,33 +397,98 @@
       </w:pPr>
       <w:r>
         <w:rPr>
-          <w:i w:val="1"/>
-          <w:rtl w:val="0"/>
-        </w:rPr>
-        <w:t xml:space="preserve">En progreso</w:t>
-      </w:r>
-    </w:p>
-    <w:p>
-      <w:pPr>
-        <w:rPr>
-          <w:i w:val="1"/>
-        </w:rPr>
-      </w:pPr>
-      <w:r>
-        <w:rPr>
-          <w:rtl w:val="0"/>
-        </w:rPr>
-      </w:r>
-    </w:p>
-    <w:p>
-      <w:pPr>
-        <w:rPr/>
-      </w:pPr>
-      <w:r>
-        <w:rPr>
-          <w:rtl w:val="0"/>
-        </w:rPr>
-        <w:t xml:space="preserve">Se separarán los datos con género indeterminado (no se usarán en ninguna etapa de la operacionalización del modelo) y se normalizarán todas las columnas con información numérica. Sin embargo, para identificar las columnas que se usarán y las modificaciones necesarias a estas, pienso que se requiere decidir qué modelo se usará y qué es lo que éste necesita antes de determinar completamente el diseño del pipeline.</w:t>
+          <w:rtl w:val="0"/>
+        </w:rPr>
+      </w:r>
+    </w:p>
+    <w:p>
+      <w:pPr>
+        <w:rPr/>
+      </w:pPr>
+      <w:r>
+        <w:rPr>
+          <w:rtl w:val="0"/>
+        </w:rPr>
+        <w:t xml:space="preserve">Se separan los datos con género indeterminado (no se usarán en ninguna etapa de la operacionalización del modelo). Los pasos en el pipeline de datos son:</w:t>
+      </w:r>
+    </w:p>
+    <w:p>
+      <w:pPr>
+        <w:rPr/>
+      </w:pPr>
+      <w:r>
+        <w:rPr>
+          <w:rtl w:val="0"/>
+        </w:rPr>
+      </w:r>
+    </w:p>
+    <w:p>
+      <w:pPr>
+        <w:numPr>
+          <w:ilvl w:val="0"/>
+          <w:numId w:val="2"/>
+        </w:numPr>
+        <w:ind w:left="720" w:hanging="360"/>
+      </w:pPr>
+      <w:r>
+        <w:rPr>
+          <w:rtl w:val="0"/>
+        </w:rPr>
+        <w:t xml:space="preserve">Selección de features</w:t>
+      </w:r>
+    </w:p>
+    <w:p>
+      <w:pPr>
+        <w:numPr>
+          <w:ilvl w:val="0"/>
+          <w:numId w:val="2"/>
+        </w:numPr>
+        <w:ind w:left="720" w:hanging="360"/>
+        <w:rPr>
+          <w:u w:val="none"/>
+        </w:rPr>
+      </w:pPr>
+      <w:r>
+        <w:rPr>
+          <w:rtl w:val="0"/>
+        </w:rPr>
+        <w:t xml:space="preserve">Limpieza de outliers</w:t>
+      </w:r>
+    </w:p>
+    <w:p>
+      <w:pPr>
+        <w:numPr>
+          <w:ilvl w:val="0"/>
+          <w:numId w:val="2"/>
+        </w:numPr>
+        <w:ind w:left="720" w:hanging="360"/>
+        <w:rPr>
+          <w:u w:val="none"/>
+        </w:rPr>
+      </w:pPr>
+      <w:r>
+        <w:rPr>
+          <w:rtl w:val="0"/>
+        </w:rPr>
+        <w:t xml:space="preserve">Normalización de features (transformación Boxcox)</w:t>
+      </w:r>
+    </w:p>
+    <w:p>
+      <w:pPr>
+        <w:numPr>
+          <w:ilvl w:val="0"/>
+          <w:numId w:val="2"/>
+        </w:numPr>
+        <w:ind w:left="720" w:hanging="360"/>
+        <w:rPr>
+          <w:u w:val="none"/>
+        </w:rPr>
+      </w:pPr>
+      <w:r>
+        <w:rPr>
+          <w:rtl w:val="0"/>
+        </w:rPr>
+        <w:t xml:space="preserve">Bootstrap para balancear ‘males’ y females’</w:t>
       </w:r>
     </w:p>
     <w:p>
@@ -449,24 +521,6 @@
       </w:pPr>
       <w:r>
         <w:rPr>
-          <w:i w:val="1"/>
-          <w:rtl w:val="0"/>
-        </w:rPr>
-        <w:t xml:space="preserve">En progreso</w:t>
-      </w:r>
-      <w:r>
-        <w:rPr>
-          <w:rtl w:val="0"/>
-        </w:rPr>
-        <w:t xml:space="preserve"> </w:t>
-      </w:r>
-    </w:p>
-    <w:p>
-      <w:pPr>
-        <w:rPr/>
-      </w:pPr>
-      <w:r>
-        <w:rPr>
           <w:rtl w:val="0"/>
         </w:rPr>
       </w:r>
@@ -500,29 +554,600 @@
         <w:rPr>
           <w:rtl w:val="0"/>
         </w:rPr>
-        <w:t xml:space="preserve">Por otra parte, también pienso darle peso al factor F! debido a que al equilibrar la cantidad de falsos positivos con falsos negativos se puede obtener una compensación entre ambos que lleve a una evaluación más certera de la población de mujeres.</w:t>
-      </w:r>
-    </w:p>
-    <w:p>
-      <w:pPr>
-        <w:rPr/>
-      </w:pPr>
-      <w:r>
-        <w:rPr>
-          <w:rtl w:val="0"/>
-        </w:rPr>
-      </w:r>
-    </w:p>
-    <w:p>
-      <w:pPr>
-        <w:rPr/>
-      </w:pPr>
-      <w:r>
-        <w:rPr>
-          <w:rtl w:val="0"/>
-        </w:rPr>
-        <w:t xml:space="preserve">Pienso que un modelo de regresión logística podría ser suficiente para esta tarea ya que el número de ediciones en páginas de mujeres es de por sí bastante determinante. Sin embargo, pienso experimentar con dos modelos mas: Gradient Boosting Classifier y Random forest. Sin embargo, en esta primera prueba con regresión logística, se obtuvieron resultados bastante favorables en cuanto a recall y F1 por lo que podría ser que con este modelo sea suficiente debido a su simplicidad y bajo costo computacional.</w:t>
-      </w:r>
+        <w:t xml:space="preserve">Los modelos probados fueron:</w:t>
+        <w:br w:type="textWrapping"/>
+      </w:r>
+    </w:p>
+    <w:p>
+      <w:pPr>
+        <w:numPr>
+          <w:ilvl w:val="0"/>
+          <w:numId w:val="3"/>
+        </w:numPr>
+        <w:ind w:left="720" w:hanging="360"/>
+        <w:rPr>
+          <w:u w:val="none"/>
+        </w:rPr>
+      </w:pPr>
+      <w:r>
+        <w:rPr>
+          <w:rtl w:val="0"/>
+        </w:rPr>
+        <w:t xml:space="preserve">Gradient Boosting</w:t>
+      </w:r>
+    </w:p>
+    <w:p>
+      <w:pPr>
+        <w:numPr>
+          <w:ilvl w:val="0"/>
+          <w:numId w:val="3"/>
+        </w:numPr>
+        <w:ind w:left="720" w:hanging="360"/>
+        <w:rPr>
+          <w:u w:val="none"/>
+        </w:rPr>
+      </w:pPr>
+      <w:r>
+        <w:rPr>
+          <w:rtl w:val="0"/>
+        </w:rPr>
+        <w:t xml:space="preserve">Random Forest</w:t>
+      </w:r>
+    </w:p>
+    <w:p>
+      <w:pPr>
+        <w:numPr>
+          <w:ilvl w:val="0"/>
+          <w:numId w:val="3"/>
+        </w:numPr>
+        <w:ind w:left="720" w:hanging="360"/>
+        <w:rPr>
+          <w:u w:val="none"/>
+        </w:rPr>
+      </w:pPr>
+      <w:r>
+        <w:rPr>
+          <w:rtl w:val="0"/>
+        </w:rPr>
+        <w:t xml:space="preserve">Logistic Regression</w:t>
+      </w:r>
+    </w:p>
+    <w:p>
+      <w:pPr>
+        <w:rPr/>
+      </w:pPr>
+      <w:r>
+        <w:rPr>
+          <w:rtl w:val="0"/>
+        </w:rPr>
+      </w:r>
+    </w:p>
+    <w:p>
+      <w:pPr>
+        <w:rPr/>
+      </w:pPr>
+      <w:r>
+        <w:rPr>
+          <w:rtl w:val="0"/>
+        </w:rPr>
+        <w:t xml:space="preserve">Al principio tuve problemas de overfitting con todos los modelos. Estos se resolvieron al hacer una limpieza de las features usadas. </w:t>
+      </w:r>
+    </w:p>
+    <w:p>
+      <w:pPr>
+        <w:rPr/>
+      </w:pPr>
+      <w:r>
+        <w:rPr>
+          <w:rtl w:val="0"/>
+        </w:rPr>
+      </w:r>
+    </w:p>
+    <w:p>
+      <w:pPr>
+        <w:rPr/>
+      </w:pPr>
+      <w:r>
+        <w:rPr>
+          <w:rtl w:val="0"/>
+        </w:rPr>
+        <w:t xml:space="preserve">El modelo seleccionado fué la regresión logística debido a que su tiempo de ejecución es óptimo y a que tuvo el mejor recall (0.91)</w:t>
+      </w:r>
+    </w:p>
+    <w:p>
+      <w:pPr>
+        <w:rPr/>
+      </w:pPr>
+      <w:r>
+        <w:rPr>
+          <w:rtl w:val="0"/>
+        </w:rPr>
+      </w:r>
+    </w:p>
+    <w:p>
+      <w:pPr>
+        <w:pStyle w:val="Heading2"/>
+        <w:rPr/>
+      </w:pPr>
+      <w:bookmarkStart w:colFirst="0" w:colLast="0" w:name="_ho3nha1vd4lc" w:id="8"/>
+      <w:bookmarkEnd w:id="8"/>
+      <w:r>
+        <w:rPr>
+          <w:rtl w:val="0"/>
+        </w:rPr>
+        <w:t xml:space="preserve">Configuración/Refactorización</w:t>
+      </w:r>
+    </w:p>
+    <w:p>
+      <w:pPr>
+        <w:rPr/>
+      </w:pPr>
+      <w:r>
+        <w:rPr>
+          <w:rtl w:val="0"/>
+        </w:rPr>
+      </w:r>
+    </w:p>
+    <w:p>
+      <w:pPr>
+        <w:rPr/>
+      </w:pPr>
+      <w:r>
+        <w:rPr>
+          <w:rtl w:val="0"/>
+        </w:rPr>
+        <w:t xml:space="preserve">Se refactorizó el código segregando funciones y modularizando según su objetivo. Se eliminaron las partes “hard coded” obteniendo un archivo general de configuración llamado settings. </w:t>
+      </w:r>
+    </w:p>
+    <w:p>
+      <w:pPr>
+        <w:rPr/>
+      </w:pPr>
+      <w:r>
+        <w:rPr>
+          <w:rtl w:val="0"/>
+        </w:rPr>
+      </w:r>
+    </w:p>
+    <w:p>
+      <w:pPr>
+        <w:rPr/>
+      </w:pPr>
+      <w:r>
+        <w:rPr>
+          <w:rtl w:val="0"/>
+        </w:rPr>
+        <w:t xml:space="preserve">En esta estructura se cuenta con una clase llamada Kernel por la cual se accede a las configuraciones.</w:t>
+      </w:r>
+    </w:p>
+    <w:p>
+      <w:pPr>
+        <w:rPr/>
+      </w:pPr>
+      <w:r>
+        <w:rPr>
+          <w:rtl w:val="0"/>
+        </w:rPr>
+      </w:r>
+    </w:p>
+    <w:p>
+      <w:pPr>
+        <w:rPr/>
+      </w:pPr>
+      <w:r>
+        <w:rPr>
+          <w:rtl w:val="0"/>
+        </w:rPr>
+        <w:t xml:space="preserve">La estructura no está completa. Hace falta el archivo setup para configurar el ambiente virtual (junto con el archivo de requerimientos), una carpeta de logs y en general hace falta implementar el logging.</w:t>
+      </w:r>
+    </w:p>
+    <w:p>
+      <w:pPr>
+        <w:rPr/>
+      </w:pPr>
+      <w:r>
+        <w:rPr>
+          <w:rtl w:val="0"/>
+        </w:rPr>
+      </w:r>
+    </w:p>
+    <w:p>
+      <w:pPr>
+        <w:rPr/>
+      </w:pPr>
+      <w:r>
+        <w:rPr>
+          <w:rtl w:val="0"/>
+        </w:rPr>
+        <w:t xml:space="preserve">El Logging pienso llevarlo mediante el Kernel, es por eso que este componente está por todas partes.</w:t>
+      </w:r>
+    </w:p>
+    <w:p>
+      <w:pPr>
+        <w:rPr/>
+      </w:pPr>
+      <w:r>
+        <w:rPr>
+          <w:rtl w:val="0"/>
+        </w:rPr>
+      </w:r>
+    </w:p>
+    <w:p>
+      <w:pPr>
+        <w:pStyle w:val="Heading2"/>
+        <w:rPr/>
+      </w:pPr>
+      <w:bookmarkStart w:colFirst="0" w:colLast="0" w:name="_qbvrt5upr7gb" w:id="9"/>
+      <w:bookmarkEnd w:id="9"/>
+      <w:r>
+        <w:rPr>
+          <w:rtl w:val="0"/>
+        </w:rPr>
+        <w:t xml:space="preserve">Versionamiento del modelo</w:t>
+      </w:r>
+    </w:p>
+    <w:p>
+      <w:pPr>
+        <w:rPr/>
+      </w:pPr>
+      <w:r>
+        <w:rPr>
+          <w:rtl w:val="0"/>
+        </w:rPr>
+      </w:r>
+    </w:p>
+    <w:p>
+      <w:pPr>
+        <w:rPr/>
+      </w:pPr>
+      <w:r>
+        <w:rPr>
+          <w:rtl w:val="0"/>
+        </w:rPr>
+        <w:t xml:space="preserve">Se ha integrado DVC al proyecto para llevar el seguimiento de experimentos contando con reproducibilidad. El seguimiento es simple ya que sólo considera el pipeline entero de entrenamiento como dependencia y el score obtenido como output. </w:t>
+      </w:r>
+    </w:p>
+    <w:p>
+      <w:pPr>
+        <w:pStyle w:val="Heading2"/>
+        <w:rPr/>
+      </w:pPr>
+      <w:bookmarkStart w:colFirst="0" w:colLast="0" w:name="_83l945mln7ab" w:id="10"/>
+      <w:bookmarkEnd w:id="10"/>
+      <w:r>
+        <w:rPr>
+          <w:rtl w:val="0"/>
+        </w:rPr>
+        <w:t xml:space="preserve">Contenerizacón y despliegue</w:t>
+      </w:r>
+    </w:p>
+    <w:p>
+      <w:pPr>
+        <w:rPr/>
+      </w:pPr>
+      <w:r>
+        <w:rPr>
+          <w:rtl w:val="0"/>
+        </w:rPr>
+      </w:r>
+    </w:p>
+    <w:p>
+      <w:pPr>
+        <w:rPr/>
+      </w:pPr>
+      <w:r>
+        <w:rPr>
+          <w:rtl w:val="0"/>
+        </w:rPr>
+        <w:t xml:space="preserve">Se añadió un directorio dedicado a la creación de la imágen de docker para el despliegue. En éste mismo directorio se encuentra la implementación de la API que da el servicio de batch prediction.</w:t>
+      </w:r>
+    </w:p>
+    <w:p>
+      <w:pPr>
+        <w:pStyle w:val="Heading2"/>
+        <w:rPr/>
+      </w:pPr>
+      <w:bookmarkStart w:colFirst="0" w:colLast="0" w:name="_sqidb3ezbk6z" w:id="11"/>
+      <w:bookmarkEnd w:id="11"/>
+      <w:r>
+        <w:rPr>
+          <w:rtl w:val="0"/>
+        </w:rPr>
+        <w:t xml:space="preserve">Monitoreo</w:t>
+      </w:r>
+    </w:p>
+    <w:p>
+      <w:pPr>
+        <w:rPr/>
+      </w:pPr>
+      <w:r>
+        <w:rPr>
+          <w:rtl w:val="0"/>
+        </w:rPr>
+        <w:t xml:space="preserve">Se modificó el endpoint de la API para agregar el scoring de la predicción con el fin de monitorear el desempeño del modelo</w:t>
+      </w:r>
+    </w:p>
+    <w:p>
+      <w:pPr>
+        <w:rPr/>
+      </w:pPr>
+      <w:r>
+        <w:rPr>
+          <w:rtl w:val="0"/>
+        </w:rPr>
+      </w:r>
+    </w:p>
+    <w:p>
+      <w:pPr>
+        <w:pStyle w:val="Heading2"/>
+        <w:rPr/>
+      </w:pPr>
+      <w:bookmarkStart w:colFirst="0" w:colLast="0" w:name="_nne0kny0900q" w:id="12"/>
+      <w:bookmarkEnd w:id="12"/>
+      <w:r>
+        <w:rPr>
+          <w:rtl w:val="0"/>
+        </w:rPr>
+        <w:t xml:space="preserve">Evidencias</w:t>
+      </w:r>
+      <w:r>
+        <w:rPr>
+          <w:rtl w:val="0"/>
+        </w:rPr>
+      </w:r>
+    </w:p>
+    <w:p>
+      <w:pPr>
+        <w:pStyle w:val="Heading3"/>
+        <w:rPr/>
+      </w:pPr>
+      <w:bookmarkStart w:colFirst="0" w:colLast="0" w:name="_enpi3e57ijjw" w:id="13"/>
+      <w:bookmarkEnd w:id="13"/>
+      <w:r>
+        <w:rPr/>
+        <w:drawing>
+          <wp:inline distB="114300" distT="114300" distL="114300" distR="114300">
+            <wp:extent cx="5731200" cy="2387600"/>
+            <wp:effectExtent b="0" l="0" r="0" t="0"/>
+            <wp:docPr id="1" name="image3.png"/>
+            <a:graphic>
+              <a:graphicData uri="http://schemas.openxmlformats.org/drawingml/2006/picture">
+                <pic:pic>
+                  <pic:nvPicPr>
+                    <pic:cNvPr id="0" name="image3.png"/>
+                    <pic:cNvPicPr preferRelativeResize="0"/>
+                  </pic:nvPicPr>
+                  <pic:blipFill>
+                    <a:blip r:embed="rId6"/>
+                    <a:srcRect b="0" l="0" r="0" t="0"/>
+                    <a:stretch>
+                      <a:fillRect/>
+                    </a:stretch>
+                  </pic:blipFill>
+                  <pic:spPr>
+                    <a:xfrm>
+                      <a:off x="0" y="0"/>
+                      <a:ext cx="5731200" cy="2387600"/>
+                    </a:xfrm>
+                    <a:prstGeom prst="rect"/>
+                    <a:ln/>
+                  </pic:spPr>
+                </pic:pic>
+              </a:graphicData>
+            </a:graphic>
+          </wp:inline>
+        </w:drawing>
+      </w:r>
+      <w:r>
+        <w:rPr>
+          <w:rtl w:val="0"/>
+        </w:rPr>
+      </w:r>
+    </w:p>
+    <w:p>
+      <w:pPr>
+        <w:rPr/>
+      </w:pPr>
+      <w:r>
+        <w:rPr>
+          <w:rtl w:val="0"/>
+        </w:rPr>
+      </w:r>
+    </w:p>
+    <w:p>
+      <w:pPr>
+        <w:rPr/>
+      </w:pPr>
+      <w:r>
+        <w:rPr/>
+        <w:drawing>
+          <wp:inline distB="114300" distT="114300" distL="114300" distR="114300">
+            <wp:extent cx="5731200" cy="1727200"/>
+            <wp:effectExtent b="0" l="0" r="0" t="0"/>
+            <wp:docPr id="3" name="image1.png"/>
+            <a:graphic>
+              <a:graphicData uri="http://schemas.openxmlformats.org/drawingml/2006/picture">
+                <pic:pic>
+                  <pic:nvPicPr>
+                    <pic:cNvPr id="0" name="image1.png"/>
+                    <pic:cNvPicPr preferRelativeResize="0"/>
+                  </pic:nvPicPr>
+                  <pic:blipFill>
+                    <a:blip r:embed="rId7"/>
+                    <a:srcRect b="0" l="0" r="0" t="0"/>
+                    <a:stretch>
+                      <a:fillRect/>
+                    </a:stretch>
+                  </pic:blipFill>
+                  <pic:spPr>
+                    <a:xfrm>
+                      <a:off x="0" y="0"/>
+                      <a:ext cx="5731200" cy="1727200"/>
+                    </a:xfrm>
+                    <a:prstGeom prst="rect"/>
+                    <a:ln/>
+                  </pic:spPr>
+                </pic:pic>
+              </a:graphicData>
+            </a:graphic>
+          </wp:inline>
+        </w:drawing>
+      </w:r>
+      <w:r>
+        <w:rPr>
+          <w:rtl w:val="0"/>
+        </w:rPr>
+      </w:r>
+    </w:p>
+    <w:p>
+      <w:pPr>
+        <w:rPr/>
+      </w:pPr>
+      <w:r>
+        <w:rPr>
+          <w:rtl w:val="0"/>
+        </w:rPr>
+      </w:r>
+    </w:p>
+    <w:p>
+      <w:pPr>
+        <w:rPr/>
+      </w:pPr>
+      <w:r>
+        <w:rPr/>
+        <w:drawing>
+          <wp:inline distB="114300" distT="114300" distL="114300" distR="114300">
+            <wp:extent cx="5731200" cy="2717800"/>
+            <wp:effectExtent b="0" l="0" r="0" t="0"/>
+            <wp:docPr id="4" name="image4.png"/>
+            <a:graphic>
+              <a:graphicData uri="http://schemas.openxmlformats.org/drawingml/2006/picture">
+                <pic:pic>
+                  <pic:nvPicPr>
+                    <pic:cNvPr id="0" name="image4.png"/>
+                    <pic:cNvPicPr preferRelativeResize="0"/>
+                  </pic:nvPicPr>
+                  <pic:blipFill>
+                    <a:blip r:embed="rId8"/>
+                    <a:srcRect b="0" l="0" r="0" t="0"/>
+                    <a:stretch>
+                      <a:fillRect/>
+                    </a:stretch>
+                  </pic:blipFill>
+                  <pic:spPr>
+                    <a:xfrm>
+                      <a:off x="0" y="0"/>
+                      <a:ext cx="5731200" cy="2717800"/>
+                    </a:xfrm>
+                    <a:prstGeom prst="rect"/>
+                    <a:ln/>
+                  </pic:spPr>
+                </pic:pic>
+              </a:graphicData>
+            </a:graphic>
+          </wp:inline>
+        </w:drawing>
+      </w:r>
+      <w:r>
+        <w:rPr>
+          <w:rtl w:val="0"/>
+        </w:rPr>
+      </w:r>
+    </w:p>
+    <w:p>
+      <w:pPr>
+        <w:rPr/>
+      </w:pPr>
+      <w:r>
+        <w:rPr/>
+        <w:drawing>
+          <wp:inline distB="114300" distT="114300" distL="114300" distR="114300">
+            <wp:extent cx="5731200" cy="2463800"/>
+            <wp:effectExtent b="0" l="0" r="0" t="0"/>
+            <wp:docPr id="2" name="image2.png"/>
+            <a:graphic>
+              <a:graphicData uri="http://schemas.openxmlformats.org/drawingml/2006/picture">
+                <pic:pic>
+                  <pic:nvPicPr>
+                    <pic:cNvPr id="0" name="image2.png"/>
+                    <pic:cNvPicPr preferRelativeResize="0"/>
+                  </pic:nvPicPr>
+                  <pic:blipFill>
+                    <a:blip r:embed="rId9"/>
+                    <a:srcRect b="0" l="0" r="0" t="0"/>
+                    <a:stretch>
+                      <a:fillRect/>
+                    </a:stretch>
+                  </pic:blipFill>
+                  <pic:spPr>
+                    <a:xfrm>
+                      <a:off x="0" y="0"/>
+                      <a:ext cx="5731200" cy="2463800"/>
+                    </a:xfrm>
+                    <a:prstGeom prst="rect"/>
+                    <a:ln/>
+                  </pic:spPr>
+                </pic:pic>
+              </a:graphicData>
+            </a:graphic>
+          </wp:inline>
+        </w:drawing>
+      </w:r>
+      <w:r>
+        <w:rPr>
+          <w:rtl w:val="0"/>
+        </w:rPr>
+      </w:r>
+    </w:p>
+    <w:p>
+      <w:pPr>
+        <w:rPr/>
+      </w:pPr>
+      <w:r>
+        <w:rPr>
+          <w:rtl w:val="0"/>
+        </w:rPr>
+      </w:r>
+    </w:p>
+    <w:p>
+      <w:pPr>
+        <w:pStyle w:val="Heading2"/>
+        <w:rPr/>
+      </w:pPr>
+      <w:bookmarkStart w:colFirst="0" w:colLast="0" w:name="_glv0xfba366u" w:id="14"/>
+      <w:bookmarkEnd w:id="14"/>
+      <w:r>
+        <w:rPr>
+          <w:rtl w:val="0"/>
+        </w:rPr>
+        <w:t xml:space="preserve">Documentación</w:t>
+      </w:r>
+    </w:p>
+    <w:p>
+      <w:pPr>
+        <w:rPr/>
+      </w:pPr>
+      <w:r>
+        <w:rPr>
+          <w:rtl w:val="0"/>
+        </w:rPr>
+        <w:t xml:space="preserve">Los diagramas y demás documentación están en el README.md del repositorio:</w:t>
+      </w:r>
+    </w:p>
+    <w:p>
+      <w:pPr>
+        <w:rPr/>
+      </w:pPr>
+      <w:r>
+        <w:rPr>
+          <w:rtl w:val="0"/>
+        </w:rPr>
+      </w:r>
+    </w:p>
+    <w:p>
+      <w:pPr>
+        <w:rPr/>
+      </w:pPr>
       <w:r>
         <w:rPr>
           <w:rtl w:val="0"/>
@@ -650,8 +1275,234 @@
       </w:rPr>
     </w:lvl>
   </w:abstractNum>
+  <w:abstractNum w:abstractNumId="2">
+    <w:lvl w:ilvl="0">
+      <w:start w:val="1"/>
+      <w:numFmt w:val="bullet"/>
+      <w:lvlText w:val="-"/>
+      <w:lvlJc w:val="left"/>
+      <w:pPr>
+        <w:ind w:left="720" w:hanging="360"/>
+      </w:pPr>
+      <w:rPr>
+        <w:u w:val="none"/>
+      </w:rPr>
+    </w:lvl>
+    <w:lvl w:ilvl="1">
+      <w:start w:val="1"/>
+      <w:numFmt w:val="bullet"/>
+      <w:lvlText w:val="-"/>
+      <w:lvlJc w:val="left"/>
+      <w:pPr>
+        <w:ind w:left="1440" w:hanging="360"/>
+      </w:pPr>
+      <w:rPr>
+        <w:u w:val="none"/>
+      </w:rPr>
+    </w:lvl>
+    <w:lvl w:ilvl="2">
+      <w:start w:val="1"/>
+      <w:numFmt w:val="bullet"/>
+      <w:lvlText w:val="-"/>
+      <w:lvlJc w:val="left"/>
+      <w:pPr>
+        <w:ind w:left="2160" w:hanging="360"/>
+      </w:pPr>
+      <w:rPr>
+        <w:u w:val="none"/>
+      </w:rPr>
+    </w:lvl>
+    <w:lvl w:ilvl="3">
+      <w:start w:val="1"/>
+      <w:numFmt w:val="bullet"/>
+      <w:lvlText w:val="-"/>
+      <w:lvlJc w:val="left"/>
+      <w:pPr>
+        <w:ind w:left="2880" w:hanging="360"/>
+      </w:pPr>
+      <w:rPr>
+        <w:u w:val="none"/>
+      </w:rPr>
+    </w:lvl>
+    <w:lvl w:ilvl="4">
+      <w:start w:val="1"/>
+      <w:numFmt w:val="bullet"/>
+      <w:lvlText w:val="-"/>
+      <w:lvlJc w:val="left"/>
+      <w:pPr>
+        <w:ind w:left="3600" w:hanging="360"/>
+      </w:pPr>
+      <w:rPr>
+        <w:u w:val="none"/>
+      </w:rPr>
+    </w:lvl>
+    <w:lvl w:ilvl="5">
+      <w:start w:val="1"/>
+      <w:numFmt w:val="bullet"/>
+      <w:lvlText w:val="-"/>
+      <w:lvlJc w:val="left"/>
+      <w:pPr>
+        <w:ind w:left="4320" w:hanging="360"/>
+      </w:pPr>
+      <w:rPr>
+        <w:u w:val="none"/>
+      </w:rPr>
+    </w:lvl>
+    <w:lvl w:ilvl="6">
+      <w:start w:val="1"/>
+      <w:numFmt w:val="bullet"/>
+      <w:lvlText w:val="-"/>
+      <w:lvlJc w:val="left"/>
+      <w:pPr>
+        <w:ind w:left="5040" w:hanging="360"/>
+      </w:pPr>
+      <w:rPr>
+        <w:u w:val="none"/>
+      </w:rPr>
+    </w:lvl>
+    <w:lvl w:ilvl="7">
+      <w:start w:val="1"/>
+      <w:numFmt w:val="bullet"/>
+      <w:lvlText w:val="-"/>
+      <w:lvlJc w:val="left"/>
+      <w:pPr>
+        <w:ind w:left="5760" w:hanging="360"/>
+      </w:pPr>
+      <w:rPr>
+        <w:u w:val="none"/>
+      </w:rPr>
+    </w:lvl>
+    <w:lvl w:ilvl="8">
+      <w:start w:val="1"/>
+      <w:numFmt w:val="bullet"/>
+      <w:lvlText w:val="-"/>
+      <w:lvlJc w:val="left"/>
+      <w:pPr>
+        <w:ind w:left="6480" w:hanging="360"/>
+      </w:pPr>
+      <w:rPr>
+        <w:u w:val="none"/>
+      </w:rPr>
+    </w:lvl>
+  </w:abstractNum>
+  <w:abstractNum w:abstractNumId="3">
+    <w:lvl w:ilvl="0">
+      <w:start w:val="1"/>
+      <w:numFmt w:val="bullet"/>
+      <w:lvlText w:val="-"/>
+      <w:lvlJc w:val="left"/>
+      <w:pPr>
+        <w:ind w:left="720" w:hanging="360"/>
+      </w:pPr>
+      <w:rPr>
+        <w:u w:val="none"/>
+      </w:rPr>
+    </w:lvl>
+    <w:lvl w:ilvl="1">
+      <w:start w:val="1"/>
+      <w:numFmt w:val="bullet"/>
+      <w:lvlText w:val="-"/>
+      <w:lvlJc w:val="left"/>
+      <w:pPr>
+        <w:ind w:left="1440" w:hanging="360"/>
+      </w:pPr>
+      <w:rPr>
+        <w:u w:val="none"/>
+      </w:rPr>
+    </w:lvl>
+    <w:lvl w:ilvl="2">
+      <w:start w:val="1"/>
+      <w:numFmt w:val="bullet"/>
+      <w:lvlText w:val="-"/>
+      <w:lvlJc w:val="left"/>
+      <w:pPr>
+        <w:ind w:left="2160" w:hanging="360"/>
+      </w:pPr>
+      <w:rPr>
+        <w:u w:val="none"/>
+      </w:rPr>
+    </w:lvl>
+    <w:lvl w:ilvl="3">
+      <w:start w:val="1"/>
+      <w:numFmt w:val="bullet"/>
+      <w:lvlText w:val="-"/>
+      <w:lvlJc w:val="left"/>
+      <w:pPr>
+        <w:ind w:left="2880" w:hanging="360"/>
+      </w:pPr>
+      <w:rPr>
+        <w:u w:val="none"/>
+      </w:rPr>
+    </w:lvl>
+    <w:lvl w:ilvl="4">
+      <w:start w:val="1"/>
+      <w:numFmt w:val="bullet"/>
+      <w:lvlText w:val="-"/>
+      <w:lvlJc w:val="left"/>
+      <w:pPr>
+        <w:ind w:left="3600" w:hanging="360"/>
+      </w:pPr>
+      <w:rPr>
+        <w:u w:val="none"/>
+      </w:rPr>
+    </w:lvl>
+    <w:lvl w:ilvl="5">
+      <w:start w:val="1"/>
+      <w:numFmt w:val="bullet"/>
+      <w:lvlText w:val="-"/>
+      <w:lvlJc w:val="left"/>
+      <w:pPr>
+        <w:ind w:left="4320" w:hanging="360"/>
+      </w:pPr>
+      <w:rPr>
+        <w:u w:val="none"/>
+      </w:rPr>
+    </w:lvl>
+    <w:lvl w:ilvl="6">
+      <w:start w:val="1"/>
+      <w:numFmt w:val="bullet"/>
+      <w:lvlText w:val="-"/>
+      <w:lvlJc w:val="left"/>
+      <w:pPr>
+        <w:ind w:left="5040" w:hanging="360"/>
+      </w:pPr>
+      <w:rPr>
+        <w:u w:val="none"/>
+      </w:rPr>
+    </w:lvl>
+    <w:lvl w:ilvl="7">
+      <w:start w:val="1"/>
+      <w:numFmt w:val="bullet"/>
+      <w:lvlText w:val="-"/>
+      <w:lvlJc w:val="left"/>
+      <w:pPr>
+        <w:ind w:left="5760" w:hanging="360"/>
+      </w:pPr>
+      <w:rPr>
+        <w:u w:val="none"/>
+      </w:rPr>
+    </w:lvl>
+    <w:lvl w:ilvl="8">
+      <w:start w:val="1"/>
+      <w:numFmt w:val="bullet"/>
+      <w:lvlText w:val="-"/>
+      <w:lvlJc w:val="left"/>
+      <w:pPr>
+        <w:ind w:left="6480" w:hanging="360"/>
+      </w:pPr>
+      <w:rPr>
+        <w:u w:val="none"/>
+      </w:rPr>
+    </w:lvl>
+  </w:abstractNum>
   <w:num w:numId="1">
     <w:abstractNumId w:val="1"/>
+  </w:num>
+  <w:num w:numId="2">
+    <w:abstractNumId w:val="2"/>
+  </w:num>
+  <w:num w:numId="3">
+    <w:abstractNumId w:val="3"/>
   </w:num>
 </w:numbering>
 </file>

</xml_diff>